<commit_message>
Second draft version of initial dataset submission
If anyone has any qualms or suggestions, please let me know - otherwise I'll submit this later today around 3 or 4 pm
</commit_message>
<xml_diff>
--- a/Group 7 Initial Dataset Submission.docx
+++ b/Group 7 Initial Dataset Submission.docx
@@ -357,6 +357,24 @@
           <w:rFonts w:ascii="Arial" w:hAnsi="Arial" w:cs="Arial"/>
           <w:sz w:val="22"/>
           <w:szCs w:val="22"/>
+          <w:highlight w:val="green"/>
+        </w:rPr>
+        <w:t>Answer:</w:t>
+      </w:r>
+    </w:p>
+    <w:p>
+      <w:pPr>
+        <w:rPr>
+          <w:rFonts w:ascii="Arial" w:hAnsi="Arial" w:cs="Arial"/>
+          <w:sz w:val="22"/>
+          <w:szCs w:val="22"/>
+        </w:rPr>
+      </w:pPr>
+      <w:r>
+        <w:rPr>
+          <w:rFonts w:ascii="Arial" w:hAnsi="Arial" w:cs="Arial"/>
+          <w:sz w:val="22"/>
+          <w:szCs w:val="22"/>
         </w:rPr>
         <w:t>Yes, the dataset is publicly available with the CC0: Public Domain license. There are no potential ethical concerns related to the licensing.</w:t>
       </w:r>
@@ -523,6 +541,24 @@
           <w:szCs w:val="22"/>
         </w:rPr>
       </w:pPr>
+    </w:p>
+    <w:p>
+      <w:pPr>
+        <w:rPr>
+          <w:rFonts w:ascii="Arial" w:hAnsi="Arial" w:cs="Arial"/>
+          <w:sz w:val="22"/>
+          <w:szCs w:val="22"/>
+        </w:rPr>
+      </w:pPr>
+      <w:r>
+        <w:rPr>
+          <w:rFonts w:ascii="Arial" w:hAnsi="Arial" w:cs="Arial"/>
+          <w:sz w:val="22"/>
+          <w:szCs w:val="22"/>
+          <w:highlight w:val="green"/>
+        </w:rPr>
+        <w:t>Answer:</w:t>
+      </w:r>
     </w:p>
     <w:p>
       <w:pPr>
@@ -853,6 +889,24 @@
           <w:rFonts w:ascii="Arial" w:hAnsi="Arial" w:cs="Arial"/>
           <w:sz w:val="22"/>
           <w:szCs w:val="22"/>
+          <w:highlight w:val="green"/>
+        </w:rPr>
+        <w:t>Answer:</w:t>
+      </w:r>
+    </w:p>
+    <w:p>
+      <w:pPr>
+        <w:rPr>
+          <w:rFonts w:ascii="Arial" w:hAnsi="Arial" w:cs="Arial"/>
+          <w:sz w:val="22"/>
+          <w:szCs w:val="22"/>
+        </w:rPr>
+      </w:pPr>
+      <w:r>
+        <w:rPr>
+          <w:rFonts w:ascii="Arial" w:hAnsi="Arial" w:cs="Arial"/>
+          <w:sz w:val="22"/>
+          <w:szCs w:val="22"/>
         </w:rPr>
         <w:t>We aim to develop a</w:t>
       </w:r>
@@ -888,7 +942,16 @@
           <w:szCs w:val="22"/>
         </w:rPr>
         <w:br/>
-        <w:t>Precision and recall seem particularly useful as precision would help with seeing how many predicted approvals were actually safe clients. Recall would show how many risky clients were correctly identified and declined. Improving these should prove useful in improving the false approvals and false denials</w:t>
+        <w:t xml:space="preserve">Precision and recall seem particularly useful as precision would help with seeing how many predicted approvals were actually safe clients. Recall would show how many risky clients were correctly identified and declined. Improving these should prove useful in improving the </w:t>
+      </w:r>
+      <w:r>
+        <w:rPr>
+          <w:rFonts w:ascii="Arial" w:hAnsi="Arial" w:cs="Arial"/>
+          <w:sz w:val="22"/>
+          <w:szCs w:val="22"/>
+        </w:rPr>
+        <w:lastRenderedPageBreak/>
+        <w:t>false approvals and false denials</w:t>
       </w:r>
       <w:r>
         <w:rPr>
@@ -912,19 +975,8 @@
           <w:rFonts w:ascii="Arial" w:hAnsi="Arial" w:cs="Arial"/>
           <w:sz w:val="22"/>
           <w:szCs w:val="22"/>
-          <w:highlight w:val="yellow"/>
-        </w:rPr>
-        <w:t xml:space="preserve">Some problems we might face would be dealing with missing values. An example being ~30% of values missing from occupation type column. Another issue may occur when </w:t>
-      </w:r>
-      <w:r>
-        <w:rPr>
-          <w:rFonts w:ascii="Arial" w:hAnsi="Arial" w:cs="Arial"/>
-          <w:sz w:val="22"/>
-          <w:szCs w:val="22"/>
-          <w:highlight w:val="yellow"/>
-        </w:rPr>
-        <w:lastRenderedPageBreak/>
-        <w:t>deriving a target label using repayment history as the dataset doesn’t explicitly include a column for ‘approved/declined’.</w:t>
+        </w:rPr>
+        <w:t>Some problems we might face would be dealing with missing values. An example being ~30% of values missing from occupation type column. Another issue may occur when deriving a target label using repayment history as the dataset doesn’t explicitly include a column for ‘approved/declined’.</w:t>
       </w:r>
     </w:p>
     <w:p>
@@ -1113,7 +1165,24 @@
           <w:rFonts w:ascii="Arial" w:hAnsi="Arial" w:cs="Arial"/>
           <w:sz w:val="22"/>
           <w:szCs w:val="22"/>
-          <w:highlight w:val="yellow"/>
+          <w:highlight w:val="green"/>
+        </w:rPr>
+        <w:t>Answer:</w:t>
+      </w:r>
+    </w:p>
+    <w:p>
+      <w:pPr>
+        <w:rPr>
+          <w:rFonts w:ascii="Arial" w:hAnsi="Arial" w:cs="Arial"/>
+          <w:sz w:val="22"/>
+          <w:szCs w:val="22"/>
+        </w:rPr>
+      </w:pPr>
+      <w:r>
+        <w:rPr>
+          <w:rFonts w:ascii="Arial" w:hAnsi="Arial" w:cs="Arial"/>
+          <w:sz w:val="22"/>
+          <w:szCs w:val="22"/>
         </w:rPr>
         <w:t>Since we are working on a binary classification problem, there will be two labels, being accepted or declined.</w:t>
       </w:r>
@@ -1122,10 +1191,53 @@
           <w:rFonts w:ascii="Arial" w:hAnsi="Arial" w:cs="Arial"/>
           <w:sz w:val="22"/>
           <w:szCs w:val="22"/>
-          <w:highlight w:val="yellow"/>
         </w:rPr>
         <w:br/>
         <w:t>For this, we plan to use logistic regression to access the baseline performance of predictability as it will predict if an applicant will be accepted or declined based on their financial/personal information. To assess the baseline performance level we will use multiple metrics such as accuracy, precision, recall, and f1-score. That way, we can compare the baseline to our improved versions in the future.</w:t>
+      </w:r>
+      <w:r>
+        <w:rPr>
+          <w:rFonts w:ascii="Arial" w:hAnsi="Arial" w:cs="Arial"/>
+          <w:sz w:val="22"/>
+          <w:szCs w:val="22"/>
+        </w:rPr>
+        <w:t xml:space="preserve"> </w:t>
+      </w:r>
+      <w:r>
+        <w:rPr>
+          <w:rFonts w:ascii="Arial" w:hAnsi="Arial" w:cs="Arial"/>
+          <w:sz w:val="22"/>
+          <w:szCs w:val="22"/>
+        </w:rPr>
+        <w:br/>
+        <w:t>Accuracy will show us overall correctness, so how many total predictions the model got right</w:t>
+      </w:r>
+      <w:r>
+        <w:rPr>
+          <w:rFonts w:ascii="Arial" w:hAnsi="Arial" w:cs="Arial"/>
+          <w:sz w:val="22"/>
+          <w:szCs w:val="22"/>
+        </w:rPr>
+        <w:br/>
+        <w:t>Precision will show us how many good clients there were in the number of applicants who were predicted as approved, allowing us to avoid false approvals.</w:t>
+      </w:r>
+      <w:r>
+        <w:rPr>
+          <w:rFonts w:ascii="Arial" w:hAnsi="Arial" w:cs="Arial"/>
+          <w:sz w:val="22"/>
+          <w:szCs w:val="22"/>
+        </w:rPr>
+        <w:br/>
+        <w:t>Recall will show us how many truly good clients were approved, so this would help us in understanding how to avoid false denials</w:t>
+      </w:r>
+      <w:r>
+        <w:rPr>
+          <w:rFonts w:ascii="Arial" w:hAnsi="Arial" w:cs="Arial"/>
+          <w:sz w:val="22"/>
+          <w:szCs w:val="22"/>
+        </w:rPr>
+        <w:br/>
+        <w:t>F1-score is a balance between both precision and recall, so a high number here means the model has a good balance in catching good clients and avoiding bad ones.</w:t>
       </w:r>
     </w:p>
     <w:p>

</xml_diff>